<commit_message>
Updated to latest Junit and continued work on RingBuffer
</commit_message>
<xml_diff>
--- a/examinable/Direction.docx
+++ b/examinable/Direction.docx
@@ -183,6 +183,30 @@
       </w:pPr>
       <w:r>
         <w:t>Map being a LinkedHashMap as well as a HashMap</w:t>
+      </w:r>
+    </w:p>
+    <w:p>
+      <w:pPr>
+        <w:pStyle w:val="ListParagraph"/>
+        <w:numPr>
+          <w:ilvl w:val="0"/>
+          <w:numId w:val="1"/>
+        </w:numPr>
+      </w:pPr>
+      <w:r>
+        <w:t>Interoperability with the standard java collections.</w:t>
+      </w:r>
+    </w:p>
+    <w:p>
+      <w:pPr>
+        <w:pStyle w:val="ListParagraph"/>
+        <w:numPr>
+          <w:ilvl w:val="0"/>
+          <w:numId w:val="1"/>
+        </w:numPr>
+      </w:pPr>
+      <w:r>
+        <w:t>Different strategies for the Sequence.</w:t>
       </w:r>
     </w:p>
     <w:sectPr>

</xml_diff>

<commit_message>
Minor changes to strategies
</commit_message>
<xml_diff>
--- a/examinable/Direction.docx
+++ b/examinable/Direction.docx
@@ -10,12 +10,28 @@
     <w:p/>
     <w:p>
       <w:r>
-        <w:t>Qualitative reasoning to justify the existence of the library. It make things much easier to use.</w:t>
-      </w:r>
-    </w:p>
-    <w:p>
-      <w:r>
-        <w:t>Quantitative reasoning to prove that its not much slower than traditional libraries with all these other “useful” features.</w:t>
+        <w:t xml:space="preserve">Qualitative reasoning to justify the existence of the library. It </w:t>
+      </w:r>
+      <w:proofErr w:type="gramStart"/>
+      <w:r>
+        <w:t>make</w:t>
+      </w:r>
+      <w:proofErr w:type="gramEnd"/>
+      <w:r>
+        <w:t xml:space="preserve"> things much easier to use.</w:t>
+      </w:r>
+    </w:p>
+    <w:p>
+      <w:r>
+        <w:t xml:space="preserve">Quantitative reasoning to prove that </w:t>
+      </w:r>
+      <w:proofErr w:type="spellStart"/>
+      <w:r>
+        <w:t>its</w:t>
+      </w:r>
+      <w:proofErr w:type="spellEnd"/>
+      <w:r>
+        <w:t xml:space="preserve"> not much slower than traditional libraries with all these other “useful” features.</w:t>
       </w:r>
     </w:p>
     <w:p/>
@@ -26,7 +42,15 @@
     </w:p>
     <w:p>
       <w:r>
-        <w:t>This could be using a sequence and just defining it as per usual at the beginning then realising that it will never hold more than 10 items so restricting its initial size to that of 10 items so it never expands.</w:t>
+        <w:t xml:space="preserve">This could be using a sequence and just defining it as per usual at the beginning then realising that it will never hold more than 10 items so restricting its initial size to that of 10 </w:t>
+      </w:r>
+      <w:proofErr w:type="gramStart"/>
+      <w:r>
+        <w:t>items</w:t>
+      </w:r>
+      <w:proofErr w:type="gramEnd"/>
+      <w:r>
+        <w:t xml:space="preserve"> so it never expands.</w:t>
       </w:r>
     </w:p>
     <w:p/>
@@ -56,8 +80,13 @@
         </w:numPr>
       </w:pPr>
       <w:r>
-        <w:t>All data structures interlink with eachother</w:t>
-      </w:r>
+        <w:t xml:space="preserve">All data structures interlink with </w:t>
+      </w:r>
+      <w:proofErr w:type="spellStart"/>
+      <w:r>
+        <w:t>eachother</w:t>
+      </w:r>
+      <w:proofErr w:type="spellEnd"/>
     </w:p>
     <w:p>
       <w:pPr>
@@ -68,7 +97,15 @@
         </w:numPr>
       </w:pPr>
       <w:r>
-        <w:t>Proper and correct documentation for the collections library</w:t>
+        <w:t xml:space="preserve">Proper and correct documentation for the </w:t>
+      </w:r>
+      <w:proofErr w:type="gramStart"/>
+      <w:r>
+        <w:t>collections</w:t>
+      </w:r>
+      <w:proofErr w:type="gramEnd"/>
+      <w:r>
+        <w:t xml:space="preserve"> library</w:t>
       </w:r>
     </w:p>
     <w:p>
@@ -80,7 +117,15 @@
         </w:numPr>
       </w:pPr>
       <w:r>
-        <w:t>Benchmarks of each of my “luxury” methods against their JCF alternatives. “Sort Onwards” vs writing code to keep the ArrayList sorted.</w:t>
+        <w:t xml:space="preserve">Benchmarks of each of my “luxury” methods against their JCF alternatives. “Sort Onwards” vs writing code to keep the </w:t>
+      </w:r>
+      <w:proofErr w:type="spellStart"/>
+      <w:r>
+        <w:t>ArrayList</w:t>
+      </w:r>
+      <w:proofErr w:type="spellEnd"/>
+      <w:r>
+        <w:t xml:space="preserve"> sorted.</w:t>
       </w:r>
     </w:p>
     <w:p>
@@ -92,7 +137,15 @@
         </w:numPr>
       </w:pPr>
       <w:r>
-        <w:t>Each data structure can do at least “as many” things as their builtin alternatives.</w:t>
+        <w:t xml:space="preserve">Each data structure can do at least “as many” things as their </w:t>
+      </w:r>
+      <w:proofErr w:type="spellStart"/>
+      <w:r>
+        <w:t>builtin</w:t>
+      </w:r>
+      <w:proofErr w:type="spellEnd"/>
+      <w:r>
+        <w:t xml:space="preserve"> alternatives.</w:t>
       </w:r>
     </w:p>
     <w:p>
@@ -104,7 +157,7 @@
         </w:numPr>
       </w:pPr>
       <w:r>
-        <w:t>Each must implement at least two different structures from the JCF.</w:t>
+        <w:t>Come up with heuristics of when to change between strategies for the Sequence</w:t>
       </w:r>
     </w:p>
     <w:p>
@@ -116,7 +169,13 @@
         </w:numPr>
       </w:pPr>
       <w:r>
-        <w:t>Come up with heuristics of when to change between strategies for the Sequence</w:t>
+        <w:t>Come up with strategies for the Set</w:t>
+      </w:r>
+    </w:p>
+    <w:p/>
+    <w:p>
+      <w:r>
+        <w:t>Poster mentions:</w:t>
       </w:r>
     </w:p>
     <w:p>
@@ -128,13 +187,7 @@
         </w:numPr>
       </w:pPr>
       <w:r>
-        <w:t>Come up with strategies for the Set</w:t>
-      </w:r>
-    </w:p>
-    <w:p/>
-    <w:p>
-      <w:r>
-        <w:t>Poster mentions:</w:t>
+        <w:t>Sort onwards and its ease of use</w:t>
       </w:r>
     </w:p>
     <w:p>
@@ -146,7 +199,15 @@
         </w:numPr>
       </w:pPr>
       <w:r>
-        <w:t>Sort onwards and its ease of use</w:t>
+        <w:t xml:space="preserve">Performance being slightly less than </w:t>
+      </w:r>
+      <w:proofErr w:type="spellStart"/>
+      <w:r>
+        <w:t>ArrayList</w:t>
+      </w:r>
+      <w:proofErr w:type="spellEnd"/>
+      <w:r>
+        <w:t xml:space="preserve"> but only slightly and its sorted performance being greater.</w:t>
       </w:r>
     </w:p>
     <w:p>
@@ -158,7 +219,7 @@
         </w:numPr>
       </w:pPr>
       <w:r>
-        <w:t>Performance being slightly less than ArrayList but only slightly and its sorted performance being greater.</w:t>
+        <w:t>Builtin support for queue.</w:t>
       </w:r>
     </w:p>
     <w:p>
@@ -170,7 +231,15 @@
         </w:numPr>
       </w:pPr>
       <w:r>
-        <w:t>Builtin support for queue.</w:t>
+        <w:t xml:space="preserve">Map being a </w:t>
+      </w:r>
+      <w:proofErr w:type="spellStart"/>
+      <w:r>
+        <w:t>LinkedHashMap</w:t>
+      </w:r>
+      <w:proofErr w:type="spellEnd"/>
+      <w:r>
+        <w:t xml:space="preserve"> as well as a HashMap</w:t>
       </w:r>
     </w:p>
     <w:p>
@@ -182,7 +251,7 @@
         </w:numPr>
       </w:pPr>
       <w:r>
-        <w:t>Map being a LinkedHashMap as well as a HashMap</w:t>
+        <w:t>Interoperability with the standard java collections.</w:t>
       </w:r>
     </w:p>
     <w:p>
@@ -194,19 +263,10 @@
         </w:numPr>
       </w:pPr>
       <w:r>
-        <w:t>Interoperability with the standard java collections.</w:t>
-      </w:r>
-    </w:p>
-    <w:p>
-      <w:pPr>
-        <w:pStyle w:val="ListParagraph"/>
-        <w:numPr>
-          <w:ilvl w:val="0"/>
-          <w:numId w:val="1"/>
-        </w:numPr>
-      </w:pPr>
-      <w:r>
         <w:t>Different strategies for the Sequence.</w:t>
+      </w:r>
+      <w:r>
+        <w:t xml:space="preserve"> (Heuristics to change)</w:t>
       </w:r>
     </w:p>
     <w:sectPr>

</xml_diff>